<commit_message>
grammar and tester rework; added enum instead of attribute token
</commit_message>
<xml_diff>
--- a/code/03_04_2023_riunione.docx
+++ b/code/03_04_2023_riunione.docx
@@ -16,7 +16,15 @@
         </w:numPr>
       </w:pPr>
       <w:r>
-        <w:t xml:space="preserve">Abbiamo inserito troppi TOKEN, alcuni non vanno bene. A parte quelli che servono per iniziare le regole sintattiche (come per esempio FLAG, WIRE, SYMATTR) gli altri devono esere declassati ad ID. Il controllo viene poi eseguito semanticamente: si prende l’ID e si verifica che faccia parte di una lista predefinita. Questo perché così facendo lo scanner diventa più leggero ed è più semplice fare modifiche a livello semantico piuttosto che mettere mano allo scanner. </w:t>
+        <w:t xml:space="preserve">Abbiamo inserito troppi TOKEN, alcuni non vanno bene. A parte quelli che servono per iniziare le regole sintattiche (come per esempio FLAG, WIRE, SYMATTR) gli altri devono </w:t>
+      </w:r>
+      <w:proofErr w:type="spellStart"/>
+      <w:r>
+        <w:t>esere</w:t>
+      </w:r>
+      <w:proofErr w:type="spellEnd"/>
+      <w:r>
+        <w:t xml:space="preserve"> declassati ad ID. Il controllo viene poi eseguito semanticamente: si prende l’ID e si verifica che faccia parte di una lista predefinita. Questo perché così facendo lo scanner diventa più leggero ed è più semplice fare modifiche a livello semantico piuttosto che mettere mano allo scanner. </w:t>
       </w:r>
     </w:p>
     <w:p>
@@ -36,11 +44,36 @@
           <w:i/>
           <w:iCs/>
         </w:rPr>
-        <w:t>rservedWordRule</w:t>
+        <w:t>r</w:t>
+      </w:r>
+      <w:r>
+        <w:rPr>
+          <w:i/>
+          <w:iCs/>
+        </w:rPr>
+        <w:t>e</w:t>
+      </w:r>
+      <w:r>
+        <w:rPr>
+          <w:i/>
+          <w:iCs/>
+        </w:rPr>
+        <w:t>servedWordRule</w:t>
       </w:r>
       <w:proofErr w:type="spellEnd"/>
       <w:r>
         <w:t>, dove si raggruppano le parole chiave (poiché la parola chiave può essere inserita come id)</w:t>
+      </w:r>
+      <w:r>
+        <w:t xml:space="preserve">; anche </w:t>
+      </w:r>
+      <w:proofErr w:type="gramStart"/>
+      <w:r>
+        <w:t>ASSIGN(</w:t>
+      </w:r>
+      <w:proofErr w:type="gramEnd"/>
+      <w:r>
+        <w:t>=) può essere utilizzato negli ID.</w:t>
       </w:r>
     </w:p>
     <w:p>
@@ -50,16 +83,28 @@
           <w:ilvl w:val="0"/>
           <w:numId w:val="1"/>
         </w:numPr>
-      </w:pPr>
-      <w:r>
+        <w:rPr>
+          <w:highlight w:val="yellow"/>
+        </w:rPr>
+      </w:pPr>
+      <w:r>
+        <w:rPr>
+          <w:highlight w:val="yellow"/>
+        </w:rPr>
         <w:t xml:space="preserve">Inserire le lettere greche (almeno). Vanno inserite come un nuovo </w:t>
       </w:r>
       <w:proofErr w:type="spellStart"/>
       <w:r>
+        <w:rPr>
+          <w:highlight w:val="yellow"/>
+        </w:rPr>
         <w:t>fragment</w:t>
       </w:r>
       <w:proofErr w:type="spellEnd"/>
       <w:r>
+        <w:rPr>
+          <w:highlight w:val="yellow"/>
+        </w:rPr>
         <w:t xml:space="preserve"> e poi messe insieme alle altre lettere.</w:t>
       </w:r>
     </w:p>
@@ -70,25 +115,67 @@
           <w:ilvl w:val="0"/>
           <w:numId w:val="1"/>
         </w:numPr>
-      </w:pPr>
-      <w:r>
-        <w:t xml:space="preserve">Inserire tutti i caratteri speciali. Vanno messi </w:t>
-      </w:r>
-      <w:proofErr w:type="gramStart"/>
-      <w:r>
-        <w:t>uno</w:t>
-      </w:r>
-      <w:proofErr w:type="gramEnd"/>
-      <w:r>
-        <w:t xml:space="preserve"> a uno in un </w:t>
+        <w:rPr>
+          <w:highlight w:val="yellow"/>
+        </w:rPr>
+      </w:pPr>
+      <w:r>
+        <w:rPr>
+          <w:highlight w:val="yellow"/>
+        </w:rPr>
+        <w:t xml:space="preserve">Inserire tutti i caratteri speciali. Vanno messi uno a uno in un </w:t>
       </w:r>
       <w:proofErr w:type="spellStart"/>
       <w:r>
+        <w:rPr>
+          <w:highlight w:val="yellow"/>
+        </w:rPr>
         <w:t>fragment</w:t>
       </w:r>
       <w:proofErr w:type="spellEnd"/>
       <w:r>
+        <w:rPr>
+          <w:highlight w:val="yellow"/>
+        </w:rPr>
         <w:t xml:space="preserve"> SPECIAL_LETTERS</w:t>
+      </w:r>
+      <w:r>
+        <w:rPr>
+          <w:highlight w:val="yellow"/>
+        </w:rPr>
+        <w:t>:</w:t>
+      </w:r>
+      <w:r>
+        <w:rPr>
+          <w:highlight w:val="yellow"/>
+        </w:rPr>
+        <w:t xml:space="preserve"> </w:t>
+      </w:r>
+      <w:r>
+        <w:rPr>
+          <w:highlight w:val="red"/>
+        </w:rPr>
+        <w:t xml:space="preserve">alcuni </w:t>
+      </w:r>
+      <w:r>
+        <w:rPr>
+          <w:highlight w:val="red"/>
+        </w:rPr>
+        <w:t xml:space="preserve">caratteri da errore nel name (es. parentesi ma invece nel </w:t>
+      </w:r>
+      <w:proofErr w:type="spellStart"/>
+      <w:r>
+        <w:rPr>
+          <w:highlight w:val="red"/>
+        </w:rPr>
+        <w:t>value</w:t>
+      </w:r>
+      <w:proofErr w:type="spellEnd"/>
+      <w:r>
+        <w:rPr>
+          <w:highlight w:val="red"/>
+        </w:rPr>
+        <w:t xml:space="preserve"> si può. Direi di non farci problemi per ora)</w:t>
       </w:r>
     </w:p>
     <w:p>
@@ -98,8 +185,14 @@
           <w:ilvl w:val="1"/>
           <w:numId w:val="1"/>
         </w:numPr>
-      </w:pPr>
-      <w:r>
+        <w:rPr>
+          <w:highlight w:val="yellow"/>
+        </w:rPr>
+      </w:pPr>
+      <w:r>
+        <w:rPr>
+          <w:highlight w:val="red"/>
+        </w:rPr>
         <w:t>Per fare riconoscere ID separati da spazio posti alla fine della regola mettere ID*</w:t>
       </w:r>
     </w:p>
@@ -110,8 +203,14 @@
           <w:ilvl w:val="1"/>
           <w:numId w:val="1"/>
         </w:numPr>
-      </w:pPr>
-      <w:r>
+        <w:rPr>
+          <w:highlight w:val="yellow"/>
+        </w:rPr>
+      </w:pPr>
+      <w:r>
+        <w:rPr>
+          <w:highlight w:val="yellow"/>
+        </w:rPr>
         <w:t>Inserire EOF per risolvere il problema che non segnalava l’errore</w:t>
       </w:r>
     </w:p>

</xml_diff>